<commit_message>
used kfold to score BGG linear model
</commit_message>
<xml_diff>
--- a/Supervised Learning To Imput Missing Data.docx
+++ b/Supervised Learning To Imput Missing Data.docx
@@ -1658,23 +1658,13 @@
                   </m:r>
                 </m:sub>
               </m:sSub>
-              <w:bookmarkStart w:id="0" w:name="_GoBack"/>
-              <w:bookmarkEnd w:id="0"/>
-              <m:r>
-                <w:rPr>
-                  <w:rFonts w:ascii="Cambria Math" w:hAnsi="Cambria Math" w:cs="Times New Roman"/>
-                  <w:sz w:val="20"/>
-                  <w:szCs w:val="20"/>
-                </w:rPr>
-                <m:t xml:space="preserve">VoteCount+ </m:t>
-              </m:r>
-              <m:r>
-                <w:rPr>
-                  <w:rFonts w:ascii="Cambria Math" w:hAnsi="Cambria Math" w:cs="Times New Roman"/>
-                  <w:sz w:val="20"/>
-                  <w:szCs w:val="20"/>
-                </w:rPr>
-                <m:t>ε</m:t>
+              <m:r>
+                <w:rPr>
+                  <w:rFonts w:ascii="Cambria Math" w:hAnsi="Cambria Math" w:cs="Times New Roman"/>
+                  <w:sz w:val="20"/>
+                  <w:szCs w:val="20"/>
+                </w:rPr>
+                <m:t>VoteCount+ ε</m:t>
               </m:r>
             </m:e>
             <m:sub>
@@ -2832,15 +2822,7 @@
                   <w:sz w:val="20"/>
                   <w:szCs w:val="20"/>
                 </w:rPr>
-                <m:t xml:space="preserve">VoteCount+ </m:t>
-              </m:r>
-              <m:r>
-                <w:rPr>
-                  <w:rFonts w:ascii="Cambria Math" w:hAnsi="Cambria Math" w:cs="Times New Roman"/>
-                  <w:sz w:val="20"/>
-                  <w:szCs w:val="20"/>
-                </w:rPr>
-                <m:t>ε</m:t>
+                <m:t>VoteCount+ ε</m:t>
               </m:r>
             </m:e>
             <m:sub>
@@ -2866,26 +2848,43 @@
           <w:szCs w:val="20"/>
         </w:rPr>
       </w:pPr>
-    </w:p>
-    <w:p>
-      <w:pPr>
-        <w:spacing w:line="360" w:lineRule="auto"/>
-        <w:rPr>
-          <w:rFonts w:ascii="Times New Roman" w:hAnsi="Times New Roman" w:cs="Times New Roman"/>
-          <w:sz w:val="20"/>
-          <w:szCs w:val="20"/>
-        </w:rPr>
-      </w:pPr>
-    </w:p>
-    <w:p>
-      <w:pPr>
-        <w:spacing w:line="360" w:lineRule="auto"/>
-        <w:rPr>
-          <w:rFonts w:ascii="Times New Roman" w:hAnsi="Times New Roman" w:cs="Times New Roman"/>
-          <w:sz w:val="20"/>
-          <w:szCs w:val="20"/>
-        </w:rPr>
-      </w:pPr>
+      <w:r>
+        <w:rPr>
+          <w:rFonts w:ascii="Times New Roman" w:hAnsi="Times New Roman" w:cs="Times New Roman"/>
+          <w:sz w:val="20"/>
+          <w:szCs w:val="20"/>
+        </w:rPr>
+        <w:t xml:space="preserve">The program </w:t>
+      </w:r>
+      <w:bookmarkStart w:id="0" w:name="_GoBack"/>
+      <w:r>
+        <w:rPr>
+          <w:rFonts w:ascii="Times New Roman" w:hAnsi="Times New Roman" w:cs="Times New Roman"/>
+          <w:b/>
+          <w:sz w:val="20"/>
+          <w:szCs w:val="20"/>
+        </w:rPr>
+        <w:t>‘</w:t>
+      </w:r>
+      <w:r>
+        <w:rPr>
+          <w:rFonts w:ascii="Times New Roman" w:hAnsi="Times New Roman" w:cs="Times New Roman"/>
+          <w:b/>
+          <w:sz w:val="20"/>
+          <w:szCs w:val="20"/>
+        </w:rPr>
+        <w:t>4_boardgamegeek_linearmodel_price.py</w:t>
+      </w:r>
+      <w:r>
+        <w:rPr>
+          <w:rFonts w:ascii="Times New Roman" w:hAnsi="Times New Roman" w:cs="Times New Roman"/>
+          <w:b/>
+          <w:sz w:val="20"/>
+          <w:szCs w:val="20"/>
+        </w:rPr>
+        <w:t>’</w:t>
+      </w:r>
+      <w:bookmarkEnd w:id="0"/>
     </w:p>
     <w:sectPr>
       <w:pgSz w:w="12240" w:h="15840"/>

</xml_diff>